<commit_message>
Actualizando documentos de requisitos
</commit_message>
<xml_diff>
--- a/Desarrollo/SPVL/Requisitos/HU_01_SPVL.docx
+++ b/Desarrollo/SPVL/Requisitos/HU_01_SPVL.docx
@@ -94,12 +94,12 @@
           <wp:inline distB="114300" distT="114300" distL="114300" distR="114300">
             <wp:extent cx="1549237" cy="1897255"/>
             <wp:effectExtent b="0" l="0" r="0" t="0"/>
-            <wp:docPr id="2" name="image1.png"/>
+            <wp:docPr id="2" name="image2.png"/>
             <a:graphic>
               <a:graphicData uri="http://schemas.openxmlformats.org/drawingml/2006/picture">
                 <pic:pic>
                   <pic:nvPicPr>
-                    <pic:cNvPr id="0" name="image1.png"/>
+                    <pic:cNvPr id="0" name="image2.png"/>
                     <pic:cNvPicPr preferRelativeResize="0"/>
                   </pic:nvPicPr>
                   <pic:blipFill>
@@ -292,7 +292,7 @@
       <w:pPr>
         <w:numPr>
           <w:ilvl w:val="0"/>
-          <w:numId w:val="8"/>
+          <w:numId w:val="10"/>
         </w:numPr>
         <w:spacing w:after="200" w:before="200" w:lineRule="auto"/>
         <w:ind w:left="1800" w:hanging="360"/>
@@ -320,7 +320,7 @@
       <w:pPr>
         <w:numPr>
           <w:ilvl w:val="0"/>
-          <w:numId w:val="8"/>
+          <w:numId w:val="10"/>
         </w:numPr>
         <w:spacing w:after="200" w:before="200" w:lineRule="auto"/>
         <w:ind w:left="1800" w:hanging="360"/>
@@ -347,7 +347,7 @@
       <w:pPr>
         <w:numPr>
           <w:ilvl w:val="0"/>
-          <w:numId w:val="8"/>
+          <w:numId w:val="10"/>
         </w:numPr>
         <w:spacing w:after="200" w:before="200" w:lineRule="auto"/>
         <w:ind w:left="1800" w:hanging="360"/>
@@ -374,7 +374,7 @@
       <w:pPr>
         <w:numPr>
           <w:ilvl w:val="0"/>
-          <w:numId w:val="8"/>
+          <w:numId w:val="10"/>
         </w:numPr>
         <w:spacing w:after="200" w:before="200" w:lineRule="auto"/>
         <w:ind w:left="1800" w:hanging="360"/>
@@ -401,7 +401,7 @@
       <w:pPr>
         <w:numPr>
           <w:ilvl w:val="0"/>
-          <w:numId w:val="8"/>
+          <w:numId w:val="10"/>
         </w:numPr>
         <w:spacing w:after="200" w:before="200" w:lineRule="auto"/>
         <w:ind w:left="1800" w:hanging="360"/>
@@ -425,7 +425,7 @@
       <w:pPr>
         <w:numPr>
           <w:ilvl w:val="0"/>
-          <w:numId w:val="8"/>
+          <w:numId w:val="10"/>
         </w:numPr>
         <w:spacing w:after="200" w:before="200" w:lineRule="auto"/>
         <w:ind w:left="1800" w:hanging="360"/>
@@ -453,7 +453,7 @@
       <w:pPr>
         <w:numPr>
           <w:ilvl w:val="0"/>
-          <w:numId w:val="8"/>
+          <w:numId w:val="10"/>
         </w:numPr>
         <w:spacing w:after="200" w:before="200" w:lineRule="auto"/>
         <w:ind w:left="1800" w:hanging="360"/>
@@ -480,7 +480,7 @@
       <w:pPr>
         <w:numPr>
           <w:ilvl w:val="0"/>
-          <w:numId w:val="8"/>
+          <w:numId w:val="10"/>
         </w:numPr>
         <w:spacing w:after="200" w:before="200" w:lineRule="auto"/>
         <w:ind w:left="1800" w:hanging="360"/>
@@ -826,7 +826,7 @@
               <w:widowControl w:val="0"/>
               <w:numPr>
                 <w:ilvl w:val="0"/>
-                <w:numId w:val="5"/>
+                <w:numId w:val="6"/>
               </w:numPr>
               <w:spacing w:line="240" w:lineRule="auto"/>
               <w:ind w:left="720" w:hanging="360"/>
@@ -849,7 +849,7 @@
               <w:widowControl w:val="0"/>
               <w:numPr>
                 <w:ilvl w:val="0"/>
-                <w:numId w:val="5"/>
+                <w:numId w:val="6"/>
               </w:numPr>
               <w:spacing w:line="240" w:lineRule="auto"/>
               <w:ind w:left="720" w:hanging="360"/>
@@ -872,7 +872,7 @@
               <w:widowControl w:val="0"/>
               <w:numPr>
                 <w:ilvl w:val="0"/>
-                <w:numId w:val="5"/>
+                <w:numId w:val="6"/>
               </w:numPr>
               <w:spacing w:line="240" w:lineRule="auto"/>
               <w:ind w:left="720" w:hanging="360"/>
@@ -895,7 +895,7 @@
               <w:widowControl w:val="0"/>
               <w:numPr>
                 <w:ilvl w:val="0"/>
-                <w:numId w:val="5"/>
+                <w:numId w:val="6"/>
               </w:numPr>
               <w:spacing w:line="240" w:lineRule="auto"/>
               <w:ind w:left="720" w:hanging="360"/>
@@ -918,7 +918,7 @@
               <w:widowControl w:val="0"/>
               <w:numPr>
                 <w:ilvl w:val="0"/>
-                <w:numId w:val="5"/>
+                <w:numId w:val="6"/>
               </w:numPr>
               <w:spacing w:line="240" w:lineRule="auto"/>
               <w:ind w:left="720" w:hanging="360"/>
@@ -953,7 +953,7 @@
               <w:widowControl w:val="0"/>
               <w:numPr>
                 <w:ilvl w:val="0"/>
-                <w:numId w:val="6"/>
+                <w:numId w:val="7"/>
               </w:numPr>
               <w:spacing w:line="240" w:lineRule="auto"/>
               <w:ind w:left="720" w:hanging="360"/>
@@ -1070,7 +1070,7 @@
               <w:widowControl w:val="0"/>
               <w:numPr>
                 <w:ilvl w:val="0"/>
-                <w:numId w:val="5"/>
+                <w:numId w:val="6"/>
               </w:numPr>
               <w:spacing w:line="240" w:lineRule="auto"/>
               <w:ind w:left="720" w:hanging="360"/>
@@ -1093,7 +1093,7 @@
               <w:widowControl w:val="0"/>
               <w:numPr>
                 <w:ilvl w:val="0"/>
-                <w:numId w:val="5"/>
+                <w:numId w:val="6"/>
               </w:numPr>
               <w:spacing w:line="240" w:lineRule="auto"/>
               <w:ind w:left="720" w:hanging="360"/>
@@ -1116,7 +1116,7 @@
               <w:widowControl w:val="0"/>
               <w:numPr>
                 <w:ilvl w:val="0"/>
-                <w:numId w:val="5"/>
+                <w:numId w:val="6"/>
               </w:numPr>
               <w:spacing w:line="240" w:lineRule="auto"/>
               <w:ind w:left="720" w:hanging="360"/>
@@ -1139,7 +1139,7 @@
               <w:widowControl w:val="0"/>
               <w:numPr>
                 <w:ilvl w:val="0"/>
-                <w:numId w:val="5"/>
+                <w:numId w:val="6"/>
               </w:numPr>
               <w:spacing w:line="240" w:lineRule="auto"/>
               <w:ind w:left="720" w:hanging="360"/>
@@ -1225,55 +1225,145 @@
           </w:p>
         </w:tc>
       </w:tr>
+      <w:tr>
+        <w:trPr>
+          <w:cantSplit w:val="0"/>
+          <w:tblHeader w:val="0"/>
+        </w:trPr>
+        <w:tc>
+          <w:tcPr>
+            <w:shd w:fill="auto" w:val="clear"/>
+            <w:tcMar>
+              <w:top w:w="100.0" w:type="dxa"/>
+              <w:left w:w="100.0" w:type="dxa"/>
+              <w:bottom w:w="100.0" w:type="dxa"/>
+              <w:right w:w="100.0" w:type="dxa"/>
+            </w:tcMar>
+            <w:vAlign w:val="top"/>
+          </w:tcPr>
+          <w:p>
+            <w:pPr>
+              <w:widowControl w:val="0"/>
+              <w:spacing w:line="240" w:lineRule="auto"/>
+              <w:rPr>
+                <w:sz w:val="24"/>
+                <w:szCs w:val="24"/>
+              </w:rPr>
+            </w:pPr>
+            <w:r>
+              <w:rPr>
+                <w:sz w:val="24"/>
+                <w:szCs w:val="24"/>
+                <w:rtl w:val="0"/>
+              </w:rPr>
+              <w:t xml:space="preserve">1.2</w:t>
+            </w:r>
+          </w:p>
+        </w:tc>
+        <w:tc>
+          <w:tcPr>
+            <w:shd w:fill="auto" w:val="clear"/>
+            <w:tcMar>
+              <w:top w:w="100.0" w:type="dxa"/>
+              <w:left w:w="100.0" w:type="dxa"/>
+              <w:bottom w:w="100.0" w:type="dxa"/>
+              <w:right w:w="100.0" w:type="dxa"/>
+            </w:tcMar>
+            <w:vAlign w:val="top"/>
+          </w:tcPr>
+          <w:p>
+            <w:pPr>
+              <w:widowControl w:val="0"/>
+              <w:numPr>
+                <w:ilvl w:val="0"/>
+                <w:numId w:val="8"/>
+              </w:numPr>
+              <w:spacing w:line="240" w:lineRule="auto"/>
+              <w:ind w:left="720" w:hanging="360"/>
+              <w:rPr>
+                <w:sz w:val="24"/>
+                <w:szCs w:val="24"/>
+                <w:u w:val="none"/>
+              </w:rPr>
+            </w:pPr>
+            <w:r>
+              <w:rPr>
+                <w:sz w:val="24"/>
+                <w:szCs w:val="24"/>
+                <w:rtl w:val="0"/>
+              </w:rPr>
+              <w:t xml:space="preserve">Figueroa Garay, Jhoan Joseph</w:t>
+            </w:r>
+          </w:p>
+        </w:tc>
+        <w:tc>
+          <w:tcPr>
+            <w:shd w:fill="auto" w:val="clear"/>
+            <w:tcMar>
+              <w:top w:w="100.0" w:type="dxa"/>
+              <w:left w:w="100.0" w:type="dxa"/>
+              <w:bottom w:w="100.0" w:type="dxa"/>
+              <w:right w:w="100.0" w:type="dxa"/>
+            </w:tcMar>
+            <w:vAlign w:val="top"/>
+          </w:tcPr>
+          <w:p>
+            <w:pPr>
+              <w:widowControl w:val="0"/>
+              <w:numPr>
+                <w:ilvl w:val="0"/>
+                <w:numId w:val="4"/>
+              </w:numPr>
+              <w:spacing w:line="240" w:lineRule="auto"/>
+              <w:ind w:left="720" w:hanging="360"/>
+              <w:rPr>
+                <w:sz w:val="24"/>
+                <w:szCs w:val="24"/>
+                <w:u w:val="none"/>
+              </w:rPr>
+            </w:pPr>
+            <w:r>
+              <w:rPr>
+                <w:sz w:val="24"/>
+                <w:szCs w:val="24"/>
+                <w:rtl w:val="0"/>
+              </w:rPr>
+              <w:t xml:space="preserve">Verificar la historia de usuario HU - 01</w:t>
+            </w:r>
+          </w:p>
+        </w:tc>
+        <w:tc>
+          <w:tcPr>
+            <w:shd w:fill="auto" w:val="clear"/>
+            <w:tcMar>
+              <w:top w:w="100.0" w:type="dxa"/>
+              <w:left w:w="100.0" w:type="dxa"/>
+              <w:bottom w:w="100.0" w:type="dxa"/>
+              <w:right w:w="100.0" w:type="dxa"/>
+            </w:tcMar>
+            <w:vAlign w:val="top"/>
+          </w:tcPr>
+          <w:p>
+            <w:pPr>
+              <w:widowControl w:val="0"/>
+              <w:spacing w:line="240" w:lineRule="auto"/>
+              <w:rPr>
+                <w:sz w:val="24"/>
+                <w:szCs w:val="24"/>
+              </w:rPr>
+            </w:pPr>
+            <w:r>
+              <w:rPr>
+                <w:sz w:val="24"/>
+                <w:szCs w:val="24"/>
+                <w:rtl w:val="0"/>
+              </w:rPr>
+              <w:t xml:space="preserve">3/12/2022</w:t>
+            </w:r>
+          </w:p>
+        </w:tc>
+      </w:tr>
     </w:tbl>
-    <w:p>
-      <w:pPr>
-        <w:spacing w:line="360" w:lineRule="auto"/>
-        <w:jc w:val="center"/>
-        <w:rPr>
-          <w:b w:val="1"/>
-          <w:sz w:val="24"/>
-          <w:szCs w:val="24"/>
-        </w:rPr>
-      </w:pPr>
-      <w:r>
-        <w:rPr>
-          <w:rtl w:val="0"/>
-        </w:rPr>
-      </w:r>
-    </w:p>
-    <w:p>
-      <w:pPr>
-        <w:spacing w:line="360" w:lineRule="auto"/>
-        <w:jc w:val="center"/>
-        <w:rPr>
-          <w:b w:val="1"/>
-          <w:sz w:val="24"/>
-          <w:szCs w:val="24"/>
-        </w:rPr>
-      </w:pPr>
-      <w:r>
-        <w:rPr>
-          <w:rtl w:val="0"/>
-        </w:rPr>
-      </w:r>
-    </w:p>
-    <w:p>
-      <w:pPr>
-        <w:spacing w:line="360" w:lineRule="auto"/>
-        <w:jc w:val="center"/>
-        <w:rPr>
-          <w:b w:val="1"/>
-          <w:sz w:val="24"/>
-          <w:szCs w:val="24"/>
-        </w:rPr>
-      </w:pPr>
-      <w:r>
-        <w:rPr>
-          <w:rtl w:val="0"/>
-        </w:rPr>
-      </w:r>
-    </w:p>
     <w:p>
       <w:pPr>
         <w:spacing w:line="360" w:lineRule="auto"/>
@@ -2733,7 +2823,7 @@
       <w:pPr>
         <w:numPr>
           <w:ilvl w:val="0"/>
-          <w:numId w:val="7"/>
+          <w:numId w:val="9"/>
         </w:numPr>
         <w:spacing w:after="200" w:before="200" w:lineRule="auto"/>
         <w:ind w:left="720" w:hanging="360"/>
@@ -2755,7 +2845,7 @@
       <w:pPr>
         <w:numPr>
           <w:ilvl w:val="0"/>
-          <w:numId w:val="7"/>
+          <w:numId w:val="9"/>
         </w:numPr>
         <w:spacing w:after="200" w:before="200" w:lineRule="auto"/>
         <w:ind w:left="720" w:hanging="360"/>
@@ -2777,7 +2867,7 @@
       <w:pPr>
         <w:numPr>
           <w:ilvl w:val="0"/>
-          <w:numId w:val="7"/>
+          <w:numId w:val="9"/>
         </w:numPr>
         <w:spacing w:after="200" w:before="200" w:lineRule="auto"/>
         <w:ind w:left="720" w:hanging="360"/>
@@ -2799,7 +2889,7 @@
       <w:pPr>
         <w:numPr>
           <w:ilvl w:val="0"/>
-          <w:numId w:val="7"/>
+          <w:numId w:val="9"/>
         </w:numPr>
         <w:spacing w:after="200" w:before="200" w:lineRule="auto"/>
         <w:ind w:left="720" w:hanging="360"/>
@@ -2879,12 +2969,12 @@
             <wp:extent cx="2152650" cy="876300"/>
             <wp:effectExtent b="0" l="0" r="0" t="0"/>
             <wp:wrapSquare wrapText="bothSides" distB="114300" distT="114300" distL="114300" distR="114300"/>
-            <wp:docPr id="1" name="image2.png"/>
+            <wp:docPr id="1" name="image1.png"/>
             <a:graphic>
               <a:graphicData uri="http://schemas.openxmlformats.org/drawingml/2006/picture">
                 <pic:pic>
                   <pic:nvPicPr>
-                    <pic:cNvPr id="0" name="image2.png"/>
+                    <pic:cNvPr id="0" name="image1.png"/>
                     <pic:cNvPicPr preferRelativeResize="0"/>
                   </pic:nvPicPr>
                   <pic:blipFill>
@@ -2985,7 +3075,7 @@
         <w:pStyle w:val="Heading3"/>
         <w:numPr>
           <w:ilvl w:val="0"/>
-          <w:numId w:val="4"/>
+          <w:numId w:val="5"/>
         </w:numPr>
         <w:spacing w:line="360" w:lineRule="auto"/>
         <w:ind w:left="720" w:hanging="360"/>
@@ -3028,7 +3118,7 @@
         <w:pStyle w:val="Heading3"/>
         <w:numPr>
           <w:ilvl w:val="0"/>
-          <w:numId w:val="4"/>
+          <w:numId w:val="5"/>
         </w:numPr>
         <w:spacing w:before="0" w:line="360" w:lineRule="auto"/>
         <w:ind w:left="720" w:hanging="360"/>
@@ -3077,7 +3167,7 @@
         <w:pStyle w:val="Heading3"/>
         <w:numPr>
           <w:ilvl w:val="0"/>
-          <w:numId w:val="4"/>
+          <w:numId w:val="5"/>
         </w:numPr>
         <w:spacing w:after="0" w:afterAutospacing="0" w:before="0" w:beforeAutospacing="0" w:line="360" w:lineRule="auto"/>
         <w:ind w:left="720" w:hanging="360"/>
@@ -3106,7 +3196,7 @@
       <w:pPr>
         <w:numPr>
           <w:ilvl w:val="0"/>
-          <w:numId w:val="9"/>
+          <w:numId w:val="11"/>
         </w:numPr>
         <w:spacing w:after="0" w:afterAutospacing="0" w:line="360" w:lineRule="auto"/>
         <w:ind w:left="1440" w:hanging="360"/>
@@ -3131,7 +3221,7 @@
         <w:pStyle w:val="Heading3"/>
         <w:numPr>
           <w:ilvl w:val="0"/>
-          <w:numId w:val="4"/>
+          <w:numId w:val="5"/>
         </w:numPr>
         <w:spacing w:before="0" w:beforeAutospacing="0" w:line="360" w:lineRule="auto"/>
         <w:ind w:left="720" w:hanging="360"/>
@@ -3197,7 +3287,7 @@
         <w:pStyle w:val="Heading3"/>
         <w:numPr>
           <w:ilvl w:val="0"/>
-          <w:numId w:val="4"/>
+          <w:numId w:val="5"/>
         </w:numPr>
         <w:spacing w:after="0" w:afterAutospacing="0" w:line="360" w:lineRule="auto"/>
         <w:ind w:left="720" w:hanging="360"/>
@@ -3221,7 +3311,7 @@
       <w:pPr>
         <w:numPr>
           <w:ilvl w:val="0"/>
-          <w:numId w:val="10"/>
+          <w:numId w:val="12"/>
         </w:numPr>
         <w:spacing w:after="0" w:afterAutospacing="0"/>
         <w:ind w:left="2160" w:hanging="360"/>
@@ -3246,7 +3336,7 @@
         <w:pStyle w:val="Heading3"/>
         <w:numPr>
           <w:ilvl w:val="0"/>
-          <w:numId w:val="4"/>
+          <w:numId w:val="5"/>
         </w:numPr>
         <w:spacing w:before="0" w:beforeAutospacing="0" w:line="360" w:lineRule="auto"/>
         <w:ind w:left="720" w:hanging="360"/>
@@ -3902,6 +3992,116 @@
   <w:abstractNum w:abstractNumId="4">
     <w:lvl w:ilvl="0">
       <w:start w:val="1"/>
+      <w:numFmt w:val="bullet"/>
+      <w:lvlText w:val="-"/>
+      <w:lvlJc w:val="left"/>
+      <w:pPr>
+        <w:ind w:left="720" w:hanging="360"/>
+      </w:pPr>
+      <w:rPr>
+        <w:u w:val="none"/>
+      </w:rPr>
+    </w:lvl>
+    <w:lvl w:ilvl="1">
+      <w:start w:val="1"/>
+      <w:numFmt w:val="bullet"/>
+      <w:lvlText w:val="-"/>
+      <w:lvlJc w:val="left"/>
+      <w:pPr>
+        <w:ind w:left="1440" w:hanging="360"/>
+      </w:pPr>
+      <w:rPr>
+        <w:u w:val="none"/>
+      </w:rPr>
+    </w:lvl>
+    <w:lvl w:ilvl="2">
+      <w:start w:val="1"/>
+      <w:numFmt w:val="bullet"/>
+      <w:lvlText w:val="-"/>
+      <w:lvlJc w:val="left"/>
+      <w:pPr>
+        <w:ind w:left="2160" w:hanging="360"/>
+      </w:pPr>
+      <w:rPr>
+        <w:u w:val="none"/>
+      </w:rPr>
+    </w:lvl>
+    <w:lvl w:ilvl="3">
+      <w:start w:val="1"/>
+      <w:numFmt w:val="bullet"/>
+      <w:lvlText w:val="-"/>
+      <w:lvlJc w:val="left"/>
+      <w:pPr>
+        <w:ind w:left="2880" w:hanging="360"/>
+      </w:pPr>
+      <w:rPr>
+        <w:u w:val="none"/>
+      </w:rPr>
+    </w:lvl>
+    <w:lvl w:ilvl="4">
+      <w:start w:val="1"/>
+      <w:numFmt w:val="bullet"/>
+      <w:lvlText w:val="-"/>
+      <w:lvlJc w:val="left"/>
+      <w:pPr>
+        <w:ind w:left="3600" w:hanging="360"/>
+      </w:pPr>
+      <w:rPr>
+        <w:u w:val="none"/>
+      </w:rPr>
+    </w:lvl>
+    <w:lvl w:ilvl="5">
+      <w:start w:val="1"/>
+      <w:numFmt w:val="bullet"/>
+      <w:lvlText w:val="-"/>
+      <w:lvlJc w:val="left"/>
+      <w:pPr>
+        <w:ind w:left="4320" w:hanging="360"/>
+      </w:pPr>
+      <w:rPr>
+        <w:u w:val="none"/>
+      </w:rPr>
+    </w:lvl>
+    <w:lvl w:ilvl="6">
+      <w:start w:val="1"/>
+      <w:numFmt w:val="bullet"/>
+      <w:lvlText w:val="-"/>
+      <w:lvlJc w:val="left"/>
+      <w:pPr>
+        <w:ind w:left="5040" w:hanging="360"/>
+      </w:pPr>
+      <w:rPr>
+        <w:u w:val="none"/>
+      </w:rPr>
+    </w:lvl>
+    <w:lvl w:ilvl="7">
+      <w:start w:val="1"/>
+      <w:numFmt w:val="bullet"/>
+      <w:lvlText w:val="-"/>
+      <w:lvlJc w:val="left"/>
+      <w:pPr>
+        <w:ind w:left="5760" w:hanging="360"/>
+      </w:pPr>
+      <w:rPr>
+        <w:u w:val="none"/>
+      </w:rPr>
+    </w:lvl>
+    <w:lvl w:ilvl="8">
+      <w:start w:val="1"/>
+      <w:numFmt w:val="bullet"/>
+      <w:lvlText w:val="-"/>
+      <w:lvlJc w:val="left"/>
+      <w:pPr>
+        <w:ind w:left="6480" w:hanging="360"/>
+      </w:pPr>
+      <w:rPr>
+        <w:u w:val="none"/>
+      </w:rPr>
+    </w:lvl>
+  </w:abstractNum>
+  <w:abstractNum w:abstractNumId="5">
+    <w:lvl w:ilvl="0">
+      <w:start w:val="1"/>
       <w:numFmt w:val="decimal"/>
       <w:lvlText w:val="%1."/>
       <w:lvlJc w:val="left"/>
@@ -4009,116 +4209,6 @@
       </w:rPr>
     </w:lvl>
   </w:abstractNum>
-  <w:abstractNum w:abstractNumId="5">
-    <w:lvl w:ilvl="0">
-      <w:start w:val="1"/>
-      <w:numFmt w:val="bullet"/>
-      <w:lvlText w:val="-"/>
-      <w:lvlJc w:val="left"/>
-      <w:pPr>
-        <w:ind w:left="720" w:hanging="360"/>
-      </w:pPr>
-      <w:rPr>
-        <w:u w:val="none"/>
-      </w:rPr>
-    </w:lvl>
-    <w:lvl w:ilvl="1">
-      <w:start w:val="1"/>
-      <w:numFmt w:val="bullet"/>
-      <w:lvlText w:val="-"/>
-      <w:lvlJc w:val="left"/>
-      <w:pPr>
-        <w:ind w:left="1440" w:hanging="360"/>
-      </w:pPr>
-      <w:rPr>
-        <w:u w:val="none"/>
-      </w:rPr>
-    </w:lvl>
-    <w:lvl w:ilvl="2">
-      <w:start w:val="1"/>
-      <w:numFmt w:val="bullet"/>
-      <w:lvlText w:val="-"/>
-      <w:lvlJc w:val="left"/>
-      <w:pPr>
-        <w:ind w:left="2160" w:hanging="360"/>
-      </w:pPr>
-      <w:rPr>
-        <w:u w:val="none"/>
-      </w:rPr>
-    </w:lvl>
-    <w:lvl w:ilvl="3">
-      <w:start w:val="1"/>
-      <w:numFmt w:val="bullet"/>
-      <w:lvlText w:val="-"/>
-      <w:lvlJc w:val="left"/>
-      <w:pPr>
-        <w:ind w:left="2880" w:hanging="360"/>
-      </w:pPr>
-      <w:rPr>
-        <w:u w:val="none"/>
-      </w:rPr>
-    </w:lvl>
-    <w:lvl w:ilvl="4">
-      <w:start w:val="1"/>
-      <w:numFmt w:val="bullet"/>
-      <w:lvlText w:val="-"/>
-      <w:lvlJc w:val="left"/>
-      <w:pPr>
-        <w:ind w:left="3600" w:hanging="360"/>
-      </w:pPr>
-      <w:rPr>
-        <w:u w:val="none"/>
-      </w:rPr>
-    </w:lvl>
-    <w:lvl w:ilvl="5">
-      <w:start w:val="1"/>
-      <w:numFmt w:val="bullet"/>
-      <w:lvlText w:val="-"/>
-      <w:lvlJc w:val="left"/>
-      <w:pPr>
-        <w:ind w:left="4320" w:hanging="360"/>
-      </w:pPr>
-      <w:rPr>
-        <w:u w:val="none"/>
-      </w:rPr>
-    </w:lvl>
-    <w:lvl w:ilvl="6">
-      <w:start w:val="1"/>
-      <w:numFmt w:val="bullet"/>
-      <w:lvlText w:val="-"/>
-      <w:lvlJc w:val="left"/>
-      <w:pPr>
-        <w:ind w:left="5040" w:hanging="360"/>
-      </w:pPr>
-      <w:rPr>
-        <w:u w:val="none"/>
-      </w:rPr>
-    </w:lvl>
-    <w:lvl w:ilvl="7">
-      <w:start w:val="1"/>
-      <w:numFmt w:val="bullet"/>
-      <w:lvlText w:val="-"/>
-      <w:lvlJc w:val="left"/>
-      <w:pPr>
-        <w:ind w:left="5760" w:hanging="360"/>
-      </w:pPr>
-      <w:rPr>
-        <w:u w:val="none"/>
-      </w:rPr>
-    </w:lvl>
-    <w:lvl w:ilvl="8">
-      <w:start w:val="1"/>
-      <w:numFmt w:val="bullet"/>
-      <w:lvlText w:val="-"/>
-      <w:lvlJc w:val="left"/>
-      <w:pPr>
-        <w:ind w:left="6480" w:hanging="360"/>
-      </w:pPr>
-      <w:rPr>
-        <w:u w:val="none"/>
-      </w:rPr>
-    </w:lvl>
-  </w:abstractNum>
   <w:abstractNum w:abstractNumId="6">
     <w:lvl w:ilvl="0">
       <w:start w:val="1"/>
@@ -4341,111 +4431,111 @@
   </w:abstractNum>
   <w:abstractNum w:abstractNumId="8">
     <w:lvl w:ilvl="0">
-      <w:start w:val="0"/>
-      <w:numFmt w:val="bullet"/>
-      <w:lvlText w:val="●"/>
-      <w:lvlJc w:val="left"/>
-      <w:pPr>
-        <w:ind w:left="1800" w:hanging="360"/>
-      </w:pPr>
-      <w:rPr>
-        <w:rFonts w:ascii="Noto Sans Symbols" w:cs="Noto Sans Symbols" w:eastAsia="Noto Sans Symbols" w:hAnsi="Noto Sans Symbols"/>
+      <w:start w:val="1"/>
+      <w:numFmt w:val="bullet"/>
+      <w:lvlText w:val="-"/>
+      <w:lvlJc w:val="left"/>
+      <w:pPr>
+        <w:ind w:left="720" w:hanging="360"/>
+      </w:pPr>
+      <w:rPr>
+        <w:u w:val="none"/>
       </w:rPr>
     </w:lvl>
     <w:lvl w:ilvl="1">
       <w:start w:val="1"/>
       <w:numFmt w:val="bullet"/>
-      <w:lvlText w:val="o"/>
-      <w:lvlJc w:val="left"/>
-      <w:pPr>
-        <w:ind w:left="2520" w:hanging="360"/>
-      </w:pPr>
-      <w:rPr>
-        <w:rFonts w:ascii="Courier New" w:cs="Courier New" w:eastAsia="Courier New" w:hAnsi="Courier New"/>
+      <w:lvlText w:val="-"/>
+      <w:lvlJc w:val="left"/>
+      <w:pPr>
+        <w:ind w:left="1440" w:hanging="360"/>
+      </w:pPr>
+      <w:rPr>
+        <w:u w:val="none"/>
       </w:rPr>
     </w:lvl>
     <w:lvl w:ilvl="2">
       <w:start w:val="1"/>
       <w:numFmt w:val="bullet"/>
-      <w:lvlText w:val="▪"/>
-      <w:lvlJc w:val="left"/>
-      <w:pPr>
-        <w:ind w:left="3240" w:hanging="360"/>
-      </w:pPr>
-      <w:rPr>
-        <w:rFonts w:ascii="Noto Sans Symbols" w:cs="Noto Sans Symbols" w:eastAsia="Noto Sans Symbols" w:hAnsi="Noto Sans Symbols"/>
+      <w:lvlText w:val="-"/>
+      <w:lvlJc w:val="left"/>
+      <w:pPr>
+        <w:ind w:left="2160" w:hanging="360"/>
+      </w:pPr>
+      <w:rPr>
+        <w:u w:val="none"/>
       </w:rPr>
     </w:lvl>
     <w:lvl w:ilvl="3">
       <w:start w:val="1"/>
       <w:numFmt w:val="bullet"/>
-      <w:lvlText w:val="●"/>
-      <w:lvlJc w:val="left"/>
-      <w:pPr>
-        <w:ind w:left="3960" w:hanging="360"/>
-      </w:pPr>
-      <w:rPr>
-        <w:rFonts w:ascii="Noto Sans Symbols" w:cs="Noto Sans Symbols" w:eastAsia="Noto Sans Symbols" w:hAnsi="Noto Sans Symbols"/>
+      <w:lvlText w:val="-"/>
+      <w:lvlJc w:val="left"/>
+      <w:pPr>
+        <w:ind w:left="2880" w:hanging="360"/>
+      </w:pPr>
+      <w:rPr>
+        <w:u w:val="none"/>
       </w:rPr>
     </w:lvl>
     <w:lvl w:ilvl="4">
       <w:start w:val="1"/>
       <w:numFmt w:val="bullet"/>
-      <w:lvlText w:val="o"/>
-      <w:lvlJc w:val="left"/>
-      <w:pPr>
-        <w:ind w:left="4680" w:hanging="360"/>
-      </w:pPr>
-      <w:rPr>
-        <w:rFonts w:ascii="Courier New" w:cs="Courier New" w:eastAsia="Courier New" w:hAnsi="Courier New"/>
+      <w:lvlText w:val="-"/>
+      <w:lvlJc w:val="left"/>
+      <w:pPr>
+        <w:ind w:left="3600" w:hanging="360"/>
+      </w:pPr>
+      <w:rPr>
+        <w:u w:val="none"/>
       </w:rPr>
     </w:lvl>
     <w:lvl w:ilvl="5">
       <w:start w:val="1"/>
       <w:numFmt w:val="bullet"/>
-      <w:lvlText w:val="▪"/>
-      <w:lvlJc w:val="left"/>
-      <w:pPr>
-        <w:ind w:left="5400" w:hanging="360"/>
-      </w:pPr>
-      <w:rPr>
-        <w:rFonts w:ascii="Noto Sans Symbols" w:cs="Noto Sans Symbols" w:eastAsia="Noto Sans Symbols" w:hAnsi="Noto Sans Symbols"/>
+      <w:lvlText w:val="-"/>
+      <w:lvlJc w:val="left"/>
+      <w:pPr>
+        <w:ind w:left="4320" w:hanging="360"/>
+      </w:pPr>
+      <w:rPr>
+        <w:u w:val="none"/>
       </w:rPr>
     </w:lvl>
     <w:lvl w:ilvl="6">
       <w:start w:val="1"/>
       <w:numFmt w:val="bullet"/>
-      <w:lvlText w:val="●"/>
-      <w:lvlJc w:val="left"/>
-      <w:pPr>
-        <w:ind w:left="6120" w:hanging="360"/>
-      </w:pPr>
-      <w:rPr>
-        <w:rFonts w:ascii="Noto Sans Symbols" w:cs="Noto Sans Symbols" w:eastAsia="Noto Sans Symbols" w:hAnsi="Noto Sans Symbols"/>
+      <w:lvlText w:val="-"/>
+      <w:lvlJc w:val="left"/>
+      <w:pPr>
+        <w:ind w:left="5040" w:hanging="360"/>
+      </w:pPr>
+      <w:rPr>
+        <w:u w:val="none"/>
       </w:rPr>
     </w:lvl>
     <w:lvl w:ilvl="7">
       <w:start w:val="1"/>
       <w:numFmt w:val="bullet"/>
-      <w:lvlText w:val="o"/>
-      <w:lvlJc w:val="left"/>
-      <w:pPr>
-        <w:ind w:left="6840" w:hanging="360"/>
-      </w:pPr>
-      <w:rPr>
-        <w:rFonts w:ascii="Courier New" w:cs="Courier New" w:eastAsia="Courier New" w:hAnsi="Courier New"/>
+      <w:lvlText w:val="-"/>
+      <w:lvlJc w:val="left"/>
+      <w:pPr>
+        <w:ind w:left="5760" w:hanging="360"/>
+      </w:pPr>
+      <w:rPr>
+        <w:u w:val="none"/>
       </w:rPr>
     </w:lvl>
     <w:lvl w:ilvl="8">
       <w:start w:val="1"/>
       <w:numFmt w:val="bullet"/>
-      <w:lvlText w:val="▪"/>
-      <w:lvlJc w:val="left"/>
-      <w:pPr>
-        <w:ind w:left="7560" w:hanging="360"/>
-      </w:pPr>
-      <w:rPr>
-        <w:rFonts w:ascii="Noto Sans Symbols" w:cs="Noto Sans Symbols" w:eastAsia="Noto Sans Symbols" w:hAnsi="Noto Sans Symbols"/>
+      <w:lvlText w:val="-"/>
+      <w:lvlJc w:val="left"/>
+      <w:pPr>
+        <w:ind w:left="6480" w:hanging="360"/>
+      </w:pPr>
+      <w:rPr>
+        <w:u w:val="none"/>
       </w:rPr>
     </w:lvl>
   </w:abstractNum>
@@ -4456,13 +4546,25 @@
       <w:lvlText w:val="-"/>
       <w:lvlJc w:val="left"/>
       <w:pPr>
+        <w:ind w:left="720" w:hanging="360"/>
+      </w:pPr>
+      <w:rPr>
+        <w:u w:val="none"/>
+      </w:rPr>
+    </w:lvl>
+    <w:lvl w:ilvl="1">
+      <w:start w:val="1"/>
+      <w:numFmt w:val="bullet"/>
+      <w:lvlText w:val="-"/>
+      <w:lvlJc w:val="left"/>
+      <w:pPr>
         <w:ind w:left="1440" w:hanging="360"/>
       </w:pPr>
       <w:rPr>
         <w:u w:val="none"/>
       </w:rPr>
     </w:lvl>
-    <w:lvl w:ilvl="1">
+    <w:lvl w:ilvl="2">
       <w:start w:val="1"/>
       <w:numFmt w:val="bullet"/>
       <w:lvlText w:val="-"/>
@@ -4474,7 +4576,7 @@
         <w:u w:val="none"/>
       </w:rPr>
     </w:lvl>
-    <w:lvl w:ilvl="2">
+    <w:lvl w:ilvl="3">
       <w:start w:val="1"/>
       <w:numFmt w:val="bullet"/>
       <w:lvlText w:val="-"/>
@@ -4486,7 +4588,7 @@
         <w:u w:val="none"/>
       </w:rPr>
     </w:lvl>
-    <w:lvl w:ilvl="3">
+    <w:lvl w:ilvl="4">
       <w:start w:val="1"/>
       <w:numFmt w:val="bullet"/>
       <w:lvlText w:val="-"/>
@@ -4498,7 +4600,7 @@
         <w:u w:val="none"/>
       </w:rPr>
     </w:lvl>
-    <w:lvl w:ilvl="4">
+    <w:lvl w:ilvl="5">
       <w:start w:val="1"/>
       <w:numFmt w:val="bullet"/>
       <w:lvlText w:val="-"/>
@@ -4510,7 +4612,7 @@
         <w:u w:val="none"/>
       </w:rPr>
     </w:lvl>
-    <w:lvl w:ilvl="5">
+    <w:lvl w:ilvl="6">
       <w:start w:val="1"/>
       <w:numFmt w:val="bullet"/>
       <w:lvlText w:val="-"/>
@@ -4522,7 +4624,7 @@
         <w:u w:val="none"/>
       </w:rPr>
     </w:lvl>
-    <w:lvl w:ilvl="6">
+    <w:lvl w:ilvl="7">
       <w:start w:val="1"/>
       <w:numFmt w:val="bullet"/>
       <w:lvlText w:val="-"/>
@@ -4534,25 +4636,13 @@
         <w:u w:val="none"/>
       </w:rPr>
     </w:lvl>
-    <w:lvl w:ilvl="7">
+    <w:lvl w:ilvl="8">
       <w:start w:val="1"/>
       <w:numFmt w:val="bullet"/>
       <w:lvlText w:val="-"/>
       <w:lvlJc w:val="left"/>
       <w:pPr>
         <w:ind w:left="6480" w:hanging="360"/>
-      </w:pPr>
-      <w:rPr>
-        <w:u w:val="none"/>
-      </w:rPr>
-    </w:lvl>
-    <w:lvl w:ilvl="8">
-      <w:start w:val="1"/>
-      <w:numFmt w:val="bullet"/>
-      <w:lvlText w:val="-"/>
-      <w:lvlJc w:val="left"/>
-      <w:pPr>
-        <w:ind w:left="7200" w:hanging="360"/>
       </w:pPr>
       <w:rPr>
         <w:u w:val="none"/>
@@ -4560,6 +4650,226 @@
     </w:lvl>
   </w:abstractNum>
   <w:abstractNum w:abstractNumId="10">
+    <w:lvl w:ilvl="0">
+      <w:start w:val="0"/>
+      <w:numFmt w:val="bullet"/>
+      <w:lvlText w:val="●"/>
+      <w:lvlJc w:val="left"/>
+      <w:pPr>
+        <w:ind w:left="1800" w:hanging="360"/>
+      </w:pPr>
+      <w:rPr>
+        <w:rFonts w:ascii="Noto Sans Symbols" w:cs="Noto Sans Symbols" w:eastAsia="Noto Sans Symbols" w:hAnsi="Noto Sans Symbols"/>
+      </w:rPr>
+    </w:lvl>
+    <w:lvl w:ilvl="1">
+      <w:start w:val="1"/>
+      <w:numFmt w:val="bullet"/>
+      <w:lvlText w:val="o"/>
+      <w:lvlJc w:val="left"/>
+      <w:pPr>
+        <w:ind w:left="2520" w:hanging="360"/>
+      </w:pPr>
+      <w:rPr>
+        <w:rFonts w:ascii="Courier New" w:cs="Courier New" w:eastAsia="Courier New" w:hAnsi="Courier New"/>
+      </w:rPr>
+    </w:lvl>
+    <w:lvl w:ilvl="2">
+      <w:start w:val="1"/>
+      <w:numFmt w:val="bullet"/>
+      <w:lvlText w:val="▪"/>
+      <w:lvlJc w:val="left"/>
+      <w:pPr>
+        <w:ind w:left="3240" w:hanging="360"/>
+      </w:pPr>
+      <w:rPr>
+        <w:rFonts w:ascii="Noto Sans Symbols" w:cs="Noto Sans Symbols" w:eastAsia="Noto Sans Symbols" w:hAnsi="Noto Sans Symbols"/>
+      </w:rPr>
+    </w:lvl>
+    <w:lvl w:ilvl="3">
+      <w:start w:val="1"/>
+      <w:numFmt w:val="bullet"/>
+      <w:lvlText w:val="●"/>
+      <w:lvlJc w:val="left"/>
+      <w:pPr>
+        <w:ind w:left="3960" w:hanging="360"/>
+      </w:pPr>
+      <w:rPr>
+        <w:rFonts w:ascii="Noto Sans Symbols" w:cs="Noto Sans Symbols" w:eastAsia="Noto Sans Symbols" w:hAnsi="Noto Sans Symbols"/>
+      </w:rPr>
+    </w:lvl>
+    <w:lvl w:ilvl="4">
+      <w:start w:val="1"/>
+      <w:numFmt w:val="bullet"/>
+      <w:lvlText w:val="o"/>
+      <w:lvlJc w:val="left"/>
+      <w:pPr>
+        <w:ind w:left="4680" w:hanging="360"/>
+      </w:pPr>
+      <w:rPr>
+        <w:rFonts w:ascii="Courier New" w:cs="Courier New" w:eastAsia="Courier New" w:hAnsi="Courier New"/>
+      </w:rPr>
+    </w:lvl>
+    <w:lvl w:ilvl="5">
+      <w:start w:val="1"/>
+      <w:numFmt w:val="bullet"/>
+      <w:lvlText w:val="▪"/>
+      <w:lvlJc w:val="left"/>
+      <w:pPr>
+        <w:ind w:left="5400" w:hanging="360"/>
+      </w:pPr>
+      <w:rPr>
+        <w:rFonts w:ascii="Noto Sans Symbols" w:cs="Noto Sans Symbols" w:eastAsia="Noto Sans Symbols" w:hAnsi="Noto Sans Symbols"/>
+      </w:rPr>
+    </w:lvl>
+    <w:lvl w:ilvl="6">
+      <w:start w:val="1"/>
+      <w:numFmt w:val="bullet"/>
+      <w:lvlText w:val="●"/>
+      <w:lvlJc w:val="left"/>
+      <w:pPr>
+        <w:ind w:left="6120" w:hanging="360"/>
+      </w:pPr>
+      <w:rPr>
+        <w:rFonts w:ascii="Noto Sans Symbols" w:cs="Noto Sans Symbols" w:eastAsia="Noto Sans Symbols" w:hAnsi="Noto Sans Symbols"/>
+      </w:rPr>
+    </w:lvl>
+    <w:lvl w:ilvl="7">
+      <w:start w:val="1"/>
+      <w:numFmt w:val="bullet"/>
+      <w:lvlText w:val="o"/>
+      <w:lvlJc w:val="left"/>
+      <w:pPr>
+        <w:ind w:left="6840" w:hanging="360"/>
+      </w:pPr>
+      <w:rPr>
+        <w:rFonts w:ascii="Courier New" w:cs="Courier New" w:eastAsia="Courier New" w:hAnsi="Courier New"/>
+      </w:rPr>
+    </w:lvl>
+    <w:lvl w:ilvl="8">
+      <w:start w:val="1"/>
+      <w:numFmt w:val="bullet"/>
+      <w:lvlText w:val="▪"/>
+      <w:lvlJc w:val="left"/>
+      <w:pPr>
+        <w:ind w:left="7560" w:hanging="360"/>
+      </w:pPr>
+      <w:rPr>
+        <w:rFonts w:ascii="Noto Sans Symbols" w:cs="Noto Sans Symbols" w:eastAsia="Noto Sans Symbols" w:hAnsi="Noto Sans Symbols"/>
+      </w:rPr>
+    </w:lvl>
+  </w:abstractNum>
+  <w:abstractNum w:abstractNumId="11">
+    <w:lvl w:ilvl="0">
+      <w:start w:val="1"/>
+      <w:numFmt w:val="bullet"/>
+      <w:lvlText w:val="-"/>
+      <w:lvlJc w:val="left"/>
+      <w:pPr>
+        <w:ind w:left="1440" w:hanging="360"/>
+      </w:pPr>
+      <w:rPr>
+        <w:u w:val="none"/>
+      </w:rPr>
+    </w:lvl>
+    <w:lvl w:ilvl="1">
+      <w:start w:val="1"/>
+      <w:numFmt w:val="bullet"/>
+      <w:lvlText w:val="-"/>
+      <w:lvlJc w:val="left"/>
+      <w:pPr>
+        <w:ind w:left="2160" w:hanging="360"/>
+      </w:pPr>
+      <w:rPr>
+        <w:u w:val="none"/>
+      </w:rPr>
+    </w:lvl>
+    <w:lvl w:ilvl="2">
+      <w:start w:val="1"/>
+      <w:numFmt w:val="bullet"/>
+      <w:lvlText w:val="-"/>
+      <w:lvlJc w:val="left"/>
+      <w:pPr>
+        <w:ind w:left="2880" w:hanging="360"/>
+      </w:pPr>
+      <w:rPr>
+        <w:u w:val="none"/>
+      </w:rPr>
+    </w:lvl>
+    <w:lvl w:ilvl="3">
+      <w:start w:val="1"/>
+      <w:numFmt w:val="bullet"/>
+      <w:lvlText w:val="-"/>
+      <w:lvlJc w:val="left"/>
+      <w:pPr>
+        <w:ind w:left="3600" w:hanging="360"/>
+      </w:pPr>
+      <w:rPr>
+        <w:u w:val="none"/>
+      </w:rPr>
+    </w:lvl>
+    <w:lvl w:ilvl="4">
+      <w:start w:val="1"/>
+      <w:numFmt w:val="bullet"/>
+      <w:lvlText w:val="-"/>
+      <w:lvlJc w:val="left"/>
+      <w:pPr>
+        <w:ind w:left="4320" w:hanging="360"/>
+      </w:pPr>
+      <w:rPr>
+        <w:u w:val="none"/>
+      </w:rPr>
+    </w:lvl>
+    <w:lvl w:ilvl="5">
+      <w:start w:val="1"/>
+      <w:numFmt w:val="bullet"/>
+      <w:lvlText w:val="-"/>
+      <w:lvlJc w:val="left"/>
+      <w:pPr>
+        <w:ind w:left="5040" w:hanging="360"/>
+      </w:pPr>
+      <w:rPr>
+        <w:u w:val="none"/>
+      </w:rPr>
+    </w:lvl>
+    <w:lvl w:ilvl="6">
+      <w:start w:val="1"/>
+      <w:numFmt w:val="bullet"/>
+      <w:lvlText w:val="-"/>
+      <w:lvlJc w:val="left"/>
+      <w:pPr>
+        <w:ind w:left="5760" w:hanging="360"/>
+      </w:pPr>
+      <w:rPr>
+        <w:u w:val="none"/>
+      </w:rPr>
+    </w:lvl>
+    <w:lvl w:ilvl="7">
+      <w:start w:val="1"/>
+      <w:numFmt w:val="bullet"/>
+      <w:lvlText w:val="-"/>
+      <w:lvlJc w:val="left"/>
+      <w:pPr>
+        <w:ind w:left="6480" w:hanging="360"/>
+      </w:pPr>
+      <w:rPr>
+        <w:u w:val="none"/>
+      </w:rPr>
+    </w:lvl>
+    <w:lvl w:ilvl="8">
+      <w:start w:val="1"/>
+      <w:numFmt w:val="bullet"/>
+      <w:lvlText w:val="-"/>
+      <w:lvlJc w:val="left"/>
+      <w:pPr>
+        <w:ind w:left="7200" w:hanging="360"/>
+      </w:pPr>
+      <w:rPr>
+        <w:u w:val="none"/>
+      </w:rPr>
+    </w:lvl>
+  </w:abstractNum>
+  <w:abstractNum w:abstractNumId="12">
     <w:lvl w:ilvl="0">
       <w:start w:val="1"/>
       <w:numFmt w:val="bullet"/>
@@ -4698,6 +5008,12 @@
   </w:num>
   <w:num w:numId="10">
     <w:abstractNumId w:val="10"/>
+  </w:num>
+  <w:num w:numId="11">
+    <w:abstractNumId w:val="11"/>
+  </w:num>
+  <w:num w:numId="12">
+    <w:abstractNumId w:val="12"/>
   </w:num>
 </w:numbering>
 </file>

</xml_diff>